<commit_message>
Add casos y adjuntos; update plantilla
</commit_message>
<xml_diff>
--- a/plantillas/MODELO_DESCARGO_INTEGRAL_EXTENSO.docx
+++ b/plantillas/MODELO_DESCARGO_INTEGRAL_EXTENSO.docx
@@ -20,7 +20,29 @@
           <w:szCs w:val="24"/>
           <w:lang w:val="es-AR" w:eastAsia="es-AR"/>
         </w:rPr>
-        <w:t>Ref. Causa N.º {{NRO_CAUSA}}</w:t>
+        <w:t>Ref. Causa N.º {{NRO_</w:t>
+      </w:r>
+      <w:r>
+        <w:rPr>
+          <w:rFonts w:ascii="Times New Roman" w:eastAsia="Times New Roman" w:hAnsi="Times New Roman" w:cs="Times New Roman"/>
+          <w:b/>
+          <w:bCs/>
+          <w:sz w:val="24"/>
+          <w:szCs w:val="24"/>
+          <w:lang w:val="es-AR" w:eastAsia="es-AR"/>
+        </w:rPr>
+        <w:t>ACTA</w:t>
+      </w:r>
+      <w:r>
+        <w:rPr>
+          <w:rFonts w:ascii="Times New Roman" w:eastAsia="Times New Roman" w:hAnsi="Times New Roman" w:cs="Times New Roman"/>
+          <w:b/>
+          <w:bCs/>
+          <w:sz w:val="24"/>
+          <w:szCs w:val="24"/>
+          <w:lang w:val="es-AR" w:eastAsia="es-AR"/>
+        </w:rPr>
+        <w:t>}}</w:t>
       </w:r>
       <w:r>
         <w:rPr>
@@ -30,7 +52,26 @@
           <w:lang w:val="es-AR" w:eastAsia="es-AR"/>
         </w:rPr>
         <w:br/>
-        <w:t>Lugar: {{MUNICIPIO}} – Provincia de {{PROVINCIA}}</w:t>
+        <w:t xml:space="preserve">Lugar: {{MUNICIPIO}} – Provincia de </w:t>
+      </w:r>
+      <w:r>
+        <w:rPr>
+          <w:rFonts w:ascii="Times New Roman" w:eastAsia="Times New Roman" w:hAnsi="Times New Roman" w:cs="Times New Roman"/>
+          <w:sz w:val="24"/>
+          <w:szCs w:val="24"/>
+          <w:u w:val="single"/>
+          <w:lang w:val="es-AR" w:eastAsia="es-AR"/>
+        </w:rPr>
+        <w:t>Buenos</w:t>
+      </w:r>
+      <w:r>
+        <w:rPr>
+          <w:rFonts w:ascii="Times New Roman" w:eastAsia="Times New Roman" w:hAnsi="Times New Roman" w:cs="Times New Roman"/>
+          <w:sz w:val="24"/>
+          <w:szCs w:val="24"/>
+          <w:lang w:val="es-AR" w:eastAsia="es-AR"/>
+        </w:rPr>
+        <w:t xml:space="preserve"> Aires</w:t>
       </w:r>
       <w:r>
         <w:rPr>
@@ -76,6 +117,7 @@
     </w:p>
     <w:p>
       <w:pPr>
+        <w:ind w:left="720" w:hanging="720"/>
         <w:rPr>
           <w:rFonts w:ascii="Times New Roman" w:eastAsia="Times New Roman" w:hAnsi="Times New Roman" w:cs="Times New Roman"/>
           <w:b/>
@@ -262,7 +304,29 @@
           <w:szCs w:val="24"/>
           <w:lang w:val="es-AR" w:eastAsia="es-AR"/>
         </w:rPr>
-        <w:t>Inexistencia de autorización ministerial previa</w:t>
+        <w:t xml:space="preserve">Inexistencia de autorización </w:t>
+      </w:r>
+      <w:r>
+        <w:rPr>
+          <w:rFonts w:ascii="Times New Roman" w:eastAsia="Times New Roman" w:hAnsi="Times New Roman" w:cs="Times New Roman"/>
+          <w:b/>
+          <w:bCs/>
+          <w:sz w:val="24"/>
+          <w:szCs w:val="24"/>
+          <w:lang w:val="es-AR" w:eastAsia="es-AR"/>
+        </w:rPr>
+        <w:t xml:space="preserve">municipal </w:t>
+      </w:r>
+      <w:r>
+        <w:rPr>
+          <w:rFonts w:ascii="Times New Roman" w:eastAsia="Times New Roman" w:hAnsi="Times New Roman" w:cs="Times New Roman"/>
+          <w:b/>
+          <w:bCs/>
+          <w:sz w:val="24"/>
+          <w:szCs w:val="24"/>
+          <w:lang w:val="es-AR" w:eastAsia="es-AR"/>
+        </w:rPr>
+        <w:t>previa</w:t>
       </w:r>
       <w:r>
         <w:rPr>
@@ -1275,7 +1339,25 @@
           <w:szCs w:val="24"/>
           <w:lang w:val="es-AR" w:eastAsia="es-AR"/>
         </w:rPr>
-        <w:t xml:space="preserve"> del Ministerio competente; (2) </w:t>
+        <w:t xml:space="preserve"> del </w:t>
+      </w:r>
+      <w:r>
+        <w:rPr>
+          <w:rFonts w:ascii="Times New Roman" w:eastAsia="Times New Roman" w:hAnsi="Times New Roman" w:cs="Times New Roman"/>
+          <w:sz w:val="24"/>
+          <w:szCs w:val="24"/>
+          <w:lang w:val="es-AR" w:eastAsia="es-AR"/>
+        </w:rPr>
+        <w:t>municipio</w:t>
+      </w:r>
+      <w:r>
+        <w:rPr>
+          <w:rFonts w:ascii="Times New Roman" w:eastAsia="Times New Roman" w:hAnsi="Times New Roman" w:cs="Times New Roman"/>
+          <w:sz w:val="24"/>
+          <w:szCs w:val="24"/>
+          <w:lang w:val="es-AR" w:eastAsia="es-AR"/>
+        </w:rPr>
+        <w:t xml:space="preserve"> competente; (2) </w:t>
       </w:r>
       <w:r>
         <w:rPr>
@@ -1336,16 +1418,27 @@
           <w:szCs w:val="24"/>
           <w:lang w:val="es-AR" w:eastAsia="es-AR"/>
         </w:rPr>
-        <w:t>Falta de autorización ministerial</w:t>
-      </w:r>
-      <w:r>
-        <w:rPr>
-          <w:rFonts w:ascii="Times New Roman" w:eastAsia="Times New Roman" w:hAnsi="Times New Roman" w:cs="Times New Roman"/>
-          <w:sz w:val="24"/>
-          <w:szCs w:val="24"/>
-          <w:lang w:val="es-AR" w:eastAsia="es-AR"/>
-        </w:rPr>
-        <w:t xml:space="preserve"> (art. 28 Ley 13.927): el sistema es </w:t>
+        <w:t xml:space="preserve">Falta de autorización </w:t>
+      </w:r>
+      <w:r>
+        <w:rPr>
+          <w:rFonts w:ascii="Times New Roman" w:eastAsia="Times New Roman" w:hAnsi="Times New Roman" w:cs="Times New Roman"/>
+          <w:b/>
+          <w:bCs/>
+          <w:sz w:val="24"/>
+          <w:szCs w:val="24"/>
+          <w:lang w:val="es-AR" w:eastAsia="es-AR"/>
+        </w:rPr>
+        <w:t xml:space="preserve">municipal </w:t>
+      </w:r>
+      <w:r>
+        <w:rPr>
+          <w:rFonts w:ascii="Times New Roman" w:eastAsia="Times New Roman" w:hAnsi="Times New Roman" w:cs="Times New Roman"/>
+          <w:sz w:val="24"/>
+          <w:szCs w:val="24"/>
+          <w:lang w:val="es-AR" w:eastAsia="es-AR"/>
+        </w:rPr>
+        <w:t xml:space="preserve">(art. 28 Ley 13.927): el sistema es </w:t>
       </w:r>
       <w:r>
         <w:rPr>
@@ -1514,7 +1607,7 @@
           <w:szCs w:val="24"/>
           <w:lang w:val="es-AR" w:eastAsia="es-AR"/>
         </w:rPr>
-        <w:t xml:space="preserve"> de las actas generadas.[[/IF]][[/IF]] (Condiciones reflejadas en tu sección VI. )</w:t>
+        <w:t xml:space="preserve"> de las actas generadas.[[/IF]][[/IF]]</w:t>
       </w:r>
     </w:p>
     <w:p>
@@ -1687,7 +1780,29 @@
           <w:szCs w:val="24"/>
           <w:lang w:val="es-AR" w:eastAsia="es-AR"/>
         </w:rPr>
-        <w:t>Sin firma digital, INTI vigente, autorización ministerial y metadatos completos</w:t>
+        <w:t xml:space="preserve">Sin firma digital, INTI vigente, autorización </w:t>
+      </w:r>
+      <w:r>
+        <w:rPr>
+          <w:rFonts w:ascii="Times New Roman" w:eastAsia="Times New Roman" w:hAnsi="Times New Roman" w:cs="Times New Roman"/>
+          <w:b/>
+          <w:bCs/>
+          <w:sz w:val="24"/>
+          <w:szCs w:val="24"/>
+          <w:lang w:val="es-AR" w:eastAsia="es-AR"/>
+        </w:rPr>
+        <w:t xml:space="preserve">municipal </w:t>
+      </w:r>
+      <w:r>
+        <w:rPr>
+          <w:rFonts w:ascii="Times New Roman" w:eastAsia="Times New Roman" w:hAnsi="Times New Roman" w:cs="Times New Roman"/>
+          <w:b/>
+          <w:bCs/>
+          <w:sz w:val="24"/>
+          <w:szCs w:val="24"/>
+          <w:lang w:val="es-AR" w:eastAsia="es-AR"/>
+        </w:rPr>
+        <w:t>y metadatos completos</w:t>
       </w:r>
       <w:r>
         <w:rPr>
@@ -2513,19 +2628,8 @@
           <w:szCs w:val="24"/>
           <w:lang w:val="es-AR" w:eastAsia="es-AR"/>
         </w:rPr>
-        <w:t>. (Texto preservado de tu bloque constitucional</w:t>
-      </w:r>
-      <w:proofErr w:type="gramStart"/>
-      <w:r>
-        <w:rPr>
-          <w:rFonts w:ascii="Times New Roman" w:eastAsia="Times New Roman" w:hAnsi="Times New Roman" w:cs="Times New Roman"/>
-          <w:sz w:val="24"/>
-          <w:szCs w:val="24"/>
-          <w:lang w:val="es-AR" w:eastAsia="es-AR"/>
-        </w:rPr>
-        <w:t>. )</w:t>
-      </w:r>
-      <w:proofErr w:type="gramEnd"/>
+        <w:t xml:space="preserve">. </w:t>
+      </w:r>
     </w:p>
     <w:p>
       <w:pPr>
@@ -2712,48 +2816,59 @@
           <w:szCs w:val="24"/>
           <w:lang w:val="es-AR" w:eastAsia="es-AR"/>
         </w:rPr>
+        <w:t>Proporcionalidad:</w:t>
+      </w:r>
+      <w:r>
+        <w:rPr>
+          <w:rFonts w:ascii="Times New Roman" w:eastAsia="Times New Roman" w:hAnsi="Times New Roman" w:cs="Times New Roman"/>
+          <w:sz w:val="24"/>
+          <w:szCs w:val="24"/>
+          <w:lang w:val="es-AR" w:eastAsia="es-AR"/>
+        </w:rPr>
+        <w:t xml:space="preserve"> aun ante extremos parciales, ponderar tránsito, visibilidad, señalización, calzada y </w:t>
+      </w:r>
+      <w:r>
+        <w:rPr>
+          <w:rFonts w:ascii="Times New Roman" w:eastAsia="Times New Roman" w:hAnsi="Times New Roman" w:cs="Times New Roman"/>
+          <w:b/>
+          <w:bCs/>
+          <w:sz w:val="24"/>
+          <w:szCs w:val="24"/>
+          <w:lang w:val="es-AR" w:eastAsia="es-AR"/>
+        </w:rPr>
+        <w:t>ausencia de riesgo concreto</w:t>
+      </w:r>
+      <w:r>
+        <w:rPr>
+          <w:rFonts w:ascii="Times New Roman" w:eastAsia="Times New Roman" w:hAnsi="Times New Roman" w:cs="Times New Roman"/>
+          <w:sz w:val="24"/>
+          <w:szCs w:val="24"/>
+          <w:lang w:val="es-AR" w:eastAsia="es-AR"/>
+        </w:rPr>
+        <w:t xml:space="preserve">; ante mínima duda, </w:t>
+      </w:r>
+      <w:r>
+        <w:rPr>
+          <w:rFonts w:ascii="Times New Roman" w:eastAsia="Times New Roman" w:hAnsi="Times New Roman" w:cs="Times New Roman"/>
+          <w:b/>
+          <w:bCs/>
+          <w:sz w:val="24"/>
+          <w:szCs w:val="24"/>
+          <w:lang w:val="es-AR" w:eastAsia="es-AR"/>
+        </w:rPr>
+        <w:t xml:space="preserve">solución </w:t>
+      </w:r>
+      <w:r>
+        <w:rPr>
+          <w:rFonts w:ascii="Times New Roman" w:eastAsia="Times New Roman" w:hAnsi="Times New Roman" w:cs="Times New Roman"/>
+          <w:b/>
+          <w:bCs/>
+          <w:sz w:val="24"/>
+          <w:szCs w:val="24"/>
+          <w:lang w:val="es-AR" w:eastAsia="es-AR"/>
+        </w:rPr>
         <w:lastRenderedPageBreak/>
-        <w:t>Proporcionalidad:</w:t>
-      </w:r>
-      <w:r>
-        <w:rPr>
-          <w:rFonts w:ascii="Times New Roman" w:eastAsia="Times New Roman" w:hAnsi="Times New Roman" w:cs="Times New Roman"/>
-          <w:sz w:val="24"/>
-          <w:szCs w:val="24"/>
-          <w:lang w:val="es-AR" w:eastAsia="es-AR"/>
-        </w:rPr>
-        <w:t xml:space="preserve"> aun ante extremos parciales, ponderar tránsito, visibilidad, señalización, calzada y </w:t>
-      </w:r>
-      <w:r>
-        <w:rPr>
-          <w:rFonts w:ascii="Times New Roman" w:eastAsia="Times New Roman" w:hAnsi="Times New Roman" w:cs="Times New Roman"/>
-          <w:b/>
-          <w:bCs/>
-          <w:sz w:val="24"/>
-          <w:szCs w:val="24"/>
-          <w:lang w:val="es-AR" w:eastAsia="es-AR"/>
-        </w:rPr>
-        <w:t>ausencia de riesgo concreto</w:t>
-      </w:r>
-      <w:r>
-        <w:rPr>
-          <w:rFonts w:ascii="Times New Roman" w:eastAsia="Times New Roman" w:hAnsi="Times New Roman" w:cs="Times New Roman"/>
-          <w:sz w:val="24"/>
-          <w:szCs w:val="24"/>
-          <w:lang w:val="es-AR" w:eastAsia="es-AR"/>
-        </w:rPr>
-        <w:t xml:space="preserve">; ante mínima duda, </w:t>
-      </w:r>
-      <w:r>
-        <w:rPr>
-          <w:rFonts w:ascii="Times New Roman" w:eastAsia="Times New Roman" w:hAnsi="Times New Roman" w:cs="Times New Roman"/>
-          <w:b/>
-          <w:bCs/>
-          <w:sz w:val="24"/>
-          <w:szCs w:val="24"/>
-          <w:lang w:val="es-AR" w:eastAsia="es-AR"/>
-        </w:rPr>
-        <w:t>solución favorable</w:t>
+        <w:t>favorable</w:t>
       </w:r>
       <w:r>
         <w:rPr>
@@ -3193,16 +3308,27 @@
           <w:szCs w:val="24"/>
           <w:lang w:val="es-AR" w:eastAsia="es-AR"/>
         </w:rPr>
-        <w:t>autorización ministerial</w:t>
-      </w:r>
-      <w:r>
-        <w:rPr>
-          <w:rFonts w:ascii="Times New Roman" w:eastAsia="Times New Roman" w:hAnsi="Times New Roman" w:cs="Times New Roman"/>
-          <w:sz w:val="24"/>
-          <w:szCs w:val="24"/>
-          <w:lang w:val="es-AR" w:eastAsia="es-AR"/>
-        </w:rPr>
-        <w:t xml:space="preserve"> y —en [[IF TIPO_INFRACCION=='velocidad']]velocidad[[/IF]]— </w:t>
+        <w:t xml:space="preserve">autorización </w:t>
+      </w:r>
+      <w:r>
+        <w:rPr>
+          <w:rFonts w:ascii="Times New Roman" w:eastAsia="Times New Roman" w:hAnsi="Times New Roman" w:cs="Times New Roman"/>
+          <w:b/>
+          <w:bCs/>
+          <w:sz w:val="24"/>
+          <w:szCs w:val="24"/>
+          <w:lang w:val="es-AR" w:eastAsia="es-AR"/>
+        </w:rPr>
+        <w:t xml:space="preserve">municipal </w:t>
+      </w:r>
+      <w:r>
+        <w:rPr>
+          <w:rFonts w:ascii="Times New Roman" w:eastAsia="Times New Roman" w:hAnsi="Times New Roman" w:cs="Times New Roman"/>
+          <w:sz w:val="24"/>
+          <w:szCs w:val="24"/>
+          <w:lang w:val="es-AR" w:eastAsia="es-AR"/>
+        </w:rPr>
+        <w:t xml:space="preserve">y —en [[IF TIPO_INFRACCION=='velocidad']]velocidad[[/IF]]— </w:t>
       </w:r>
       <w:r>
         <w:rPr>
@@ -3242,19 +3368,8 @@
           <w:szCs w:val="24"/>
           <w:lang w:val="es-AR" w:eastAsia="es-AR"/>
         </w:rPr>
-        <w:t xml:space="preserve"> de ampliar prueba. (Según tu modelo</w:t>
-      </w:r>
-      <w:proofErr w:type="gramStart"/>
-      <w:r>
-        <w:rPr>
-          <w:rFonts w:ascii="Times New Roman" w:eastAsia="Times New Roman" w:hAnsi="Times New Roman" w:cs="Times New Roman"/>
-          <w:sz w:val="24"/>
-          <w:szCs w:val="24"/>
-          <w:lang w:val="es-AR" w:eastAsia="es-AR"/>
-        </w:rPr>
-        <w:t>. )</w:t>
-      </w:r>
-      <w:proofErr w:type="gramEnd"/>
+        <w:t xml:space="preserve"> de ampliar prueba. </w:t>
+      </w:r>
     </w:p>
     <w:p>
       <w:pPr>
@@ -3381,7 +3496,29 @@
           <w:szCs w:val="24"/>
           <w:lang w:val="es-AR" w:eastAsia="es-AR"/>
         </w:rPr>
-        <w:t>Inexistencia de autorización ministerial previa</w:t>
+        <w:t xml:space="preserve">Inexistencia de autorización </w:t>
+      </w:r>
+      <w:r>
+        <w:rPr>
+          <w:rFonts w:ascii="Times New Roman" w:eastAsia="Times New Roman" w:hAnsi="Times New Roman" w:cs="Times New Roman"/>
+          <w:b/>
+          <w:bCs/>
+          <w:sz w:val="24"/>
+          <w:szCs w:val="24"/>
+          <w:lang w:val="es-AR" w:eastAsia="es-AR"/>
+        </w:rPr>
+        <w:t xml:space="preserve">municipal </w:t>
+      </w:r>
+      <w:r>
+        <w:rPr>
+          <w:rFonts w:ascii="Times New Roman" w:eastAsia="Times New Roman" w:hAnsi="Times New Roman" w:cs="Times New Roman"/>
+          <w:b/>
+          <w:bCs/>
+          <w:sz w:val="24"/>
+          <w:szCs w:val="24"/>
+          <w:lang w:val="es-AR" w:eastAsia="es-AR"/>
+        </w:rPr>
+        <w:t>previa</w:t>
       </w:r>
       <w:r>
         <w:rPr>
@@ -3857,7 +3994,18 @@
           <w:lang w:val="es-AR" w:eastAsia="es-AR"/>
         </w:rPr>
         <w:lastRenderedPageBreak/>
-        <w:t>Ofíciese al Ministerio</w:t>
+        <w:t xml:space="preserve">Ofíciese al </w:t>
+      </w:r>
+      <w:r>
+        <w:rPr>
+          <w:rFonts w:ascii="Times New Roman" w:eastAsia="Times New Roman" w:hAnsi="Times New Roman" w:cs="Times New Roman"/>
+          <w:b/>
+          <w:bCs/>
+          <w:sz w:val="24"/>
+          <w:szCs w:val="24"/>
+          <w:lang w:val="es-AR" w:eastAsia="es-AR"/>
+        </w:rPr>
+        <w:t>municipio</w:t>
       </w:r>
       <w:r>
         <w:rPr>
@@ -4120,7 +4268,7 @@
           <w:szCs w:val="24"/>
           <w:lang w:val="es-AR" w:eastAsia="es-AR"/>
         </w:rPr>
-        <w:t xml:space="preserve"> (EXIF u otros), con </w:t>
+        <w:t xml:space="preserve">, con </w:t>
       </w:r>
       <w:r>
         <w:rPr>

</xml_diff>